<commit_message>
Add Fixed Header and Language Switcher
</commit_message>
<xml_diff>
--- a/documents/service_text_draft.docx
+++ b/documents/service_text_draft.docx
@@ -25,77 +25,57 @@
         <w:rPr>
           <w:lang w:val="en-US"/>
         </w:rPr>
-        <w:t xml:space="preserve">Wir </w:t>
-      </w:r>
-      <w:proofErr w:type="spellStart"/>
-      <w:r>
-        <w:rPr>
-          <w:lang w:val="en-US"/>
-        </w:rPr>
-        <w:t>bieten</w:t>
-      </w:r>
-      <w:proofErr w:type="spellEnd"/>
+        <w:t>Wir bieten verschiedene Outsourcing-Lösungen für Ihre Buchhaltungsprobleme.</w:t>
+      </w:r>
+    </w:p>
+    <w:p>
+      <w:pPr>
+        <w:rPr>
+          <w:lang w:val="en-US"/>
+        </w:rPr>
+      </w:pPr>
+    </w:p>
+    <w:p>
+      <w:pPr>
+        <w:rPr>
+          <w:lang w:val="en-US"/>
+        </w:rPr>
+      </w:pPr>
+      <w:r>
+        <w:rPr>
+          <w:lang w:val="en-US"/>
+        </w:rPr>
+        <w:t xml:space="preserve">?? </w:t>
+      </w:r>
+      <w:r>
+        <w:rPr>
+          <w:lang w:val="en-US"/>
+        </w:rPr>
+        <w:t>We are a Hungarian auditing firm based in Budapest and work primarily with German companies.</w:t>
+      </w:r>
       <w:r>
         <w:rPr>
           <w:lang w:val="en-US"/>
         </w:rPr>
         <w:t xml:space="preserve"> </w:t>
       </w:r>
-      <w:proofErr w:type="spellStart"/>
-      <w:r>
-        <w:rPr>
-          <w:lang w:val="en-US"/>
-        </w:rPr>
-        <w:t>verschiedene</w:t>
-      </w:r>
-      <w:proofErr w:type="spellEnd"/>
-      <w:r>
-        <w:rPr>
-          <w:lang w:val="en-US"/>
-        </w:rPr>
-        <w:t xml:space="preserve"> Outsourcing-</w:t>
-      </w:r>
-      <w:proofErr w:type="spellStart"/>
-      <w:r>
-        <w:rPr>
-          <w:lang w:val="en-US"/>
-        </w:rPr>
-        <w:t>Lösungen</w:t>
-      </w:r>
-      <w:proofErr w:type="spellEnd"/>
-      <w:r>
-        <w:rPr>
-          <w:lang w:val="en-US"/>
-        </w:rPr>
-        <w:t xml:space="preserve"> für </w:t>
-      </w:r>
-      <w:proofErr w:type="spellStart"/>
-      <w:r>
-        <w:rPr>
-          <w:lang w:val="en-US"/>
-        </w:rPr>
-        <w:t>Ihre</w:t>
-      </w:r>
-      <w:proofErr w:type="spellEnd"/>
+      <w:r>
+        <w:rPr>
+          <w:lang w:val="en-US"/>
+        </w:rPr>
+        <w:t>We provide a team or individual staff to support your accounting needs. We can provide young,</w:t>
+      </w:r>
       <w:r>
         <w:rPr>
           <w:lang w:val="en-US"/>
         </w:rPr>
         <w:t xml:space="preserve"> </w:t>
       </w:r>
-      <w:proofErr w:type="spellStart"/>
-      <w:r>
-        <w:rPr>
-          <w:lang w:val="en-US"/>
-        </w:rPr>
-        <w:t>Buchhaltungsprobleme</w:t>
-      </w:r>
-      <w:proofErr w:type="spellEnd"/>
-      <w:r>
-        <w:rPr>
-          <w:lang w:val="en-US"/>
-        </w:rPr>
-        <w:t>.</w:t>
+      <w:r>
+        <w:rPr>
+          <w:lang w:val="en-US"/>
+        </w:rPr>
+        <w:t>talented, already experienced financial professionals. We can create teams for various accounting tasks as needed.</w:t>
       </w:r>
     </w:p>
     <w:p>
@@ -121,7 +101,7 @@
         <w:rPr>
           <w:lang w:val="en-US"/>
         </w:rPr>
-        <w:t>We are a Hungarian auditing firm based in Budapest and work primarily with German companies.</w:t>
+        <w:t>Wir sind eine ungarische Wirtschaftsprüfungsgesellschaft mit Sitz in Budapest und arbeiten hauptsächlich mit deutschen Unternehmen zusammen.</w:t>
       </w:r>
       <w:r>
         <w:rPr>
@@ -133,547 +113,7 @@
         <w:rPr>
           <w:lang w:val="en-US"/>
         </w:rPr>
-        <w:t>We provide a team or individual staff to support your accounting needs. We can provide young,</w:t>
-      </w:r>
-      <w:r>
-        <w:rPr>
-          <w:lang w:val="en-US"/>
-        </w:rPr>
-        <w:t xml:space="preserve"> </w:t>
-      </w:r>
-      <w:r>
-        <w:rPr>
-          <w:lang w:val="en-US"/>
-        </w:rPr>
-        <w:t>talented, already experienced financial professionals. We can create teams for various accounting tasks as needed.</w:t>
-      </w:r>
-    </w:p>
-    <w:p>
-      <w:pPr>
-        <w:rPr>
-          <w:lang w:val="en-US"/>
-        </w:rPr>
-      </w:pPr>
-    </w:p>
-    <w:p>
-      <w:pPr>
-        <w:rPr>
-          <w:lang w:val="en-US"/>
-        </w:rPr>
-      </w:pPr>
-      <w:r>
-        <w:rPr>
-          <w:lang w:val="en-US"/>
-        </w:rPr>
-        <w:t xml:space="preserve">?? </w:t>
-      </w:r>
-      <w:r>
-        <w:rPr>
-          <w:lang w:val="en-US"/>
-        </w:rPr>
-        <w:t xml:space="preserve">Wir </w:t>
-      </w:r>
-      <w:proofErr w:type="spellStart"/>
-      <w:r>
-        <w:rPr>
-          <w:lang w:val="en-US"/>
-        </w:rPr>
-        <w:t>sind</w:t>
-      </w:r>
-      <w:proofErr w:type="spellEnd"/>
-      <w:r>
-        <w:rPr>
-          <w:lang w:val="en-US"/>
-        </w:rPr>
-        <w:t xml:space="preserve"> </w:t>
-      </w:r>
-      <w:proofErr w:type="spellStart"/>
-      <w:r>
-        <w:rPr>
-          <w:lang w:val="en-US"/>
-        </w:rPr>
-        <w:t>eine</w:t>
-      </w:r>
-      <w:proofErr w:type="spellEnd"/>
-      <w:r>
-        <w:rPr>
-          <w:lang w:val="en-US"/>
-        </w:rPr>
-        <w:t xml:space="preserve"> </w:t>
-      </w:r>
-      <w:proofErr w:type="spellStart"/>
-      <w:r>
-        <w:rPr>
-          <w:lang w:val="en-US"/>
-        </w:rPr>
-        <w:t>ungarische</w:t>
-      </w:r>
-      <w:proofErr w:type="spellEnd"/>
-      <w:r>
-        <w:rPr>
-          <w:lang w:val="en-US"/>
-        </w:rPr>
-        <w:t xml:space="preserve"> </w:t>
-      </w:r>
-      <w:proofErr w:type="spellStart"/>
-      <w:r>
-        <w:rPr>
-          <w:lang w:val="en-US"/>
-        </w:rPr>
-        <w:t>Wirtschaftsprüfungsgesellschaft</w:t>
-      </w:r>
-      <w:proofErr w:type="spellEnd"/>
-      <w:r>
-        <w:rPr>
-          <w:lang w:val="en-US"/>
-        </w:rPr>
-        <w:t xml:space="preserve"> </w:t>
-      </w:r>
-      <w:proofErr w:type="spellStart"/>
-      <w:r>
-        <w:rPr>
-          <w:lang w:val="en-US"/>
-        </w:rPr>
-        <w:t>mit</w:t>
-      </w:r>
-      <w:proofErr w:type="spellEnd"/>
-      <w:r>
-        <w:rPr>
-          <w:lang w:val="en-US"/>
-        </w:rPr>
-        <w:t xml:space="preserve"> Sitz in Budapest und </w:t>
-      </w:r>
-      <w:proofErr w:type="spellStart"/>
-      <w:r>
-        <w:rPr>
-          <w:lang w:val="en-US"/>
-        </w:rPr>
-        <w:t>arbeiten</w:t>
-      </w:r>
-      <w:proofErr w:type="spellEnd"/>
-      <w:r>
-        <w:rPr>
-          <w:lang w:val="en-US"/>
-        </w:rPr>
-        <w:t xml:space="preserve"> </w:t>
-      </w:r>
-      <w:proofErr w:type="spellStart"/>
-      <w:r>
-        <w:rPr>
-          <w:lang w:val="en-US"/>
-        </w:rPr>
-        <w:t>hauptsächlich</w:t>
-      </w:r>
-      <w:proofErr w:type="spellEnd"/>
-      <w:r>
-        <w:rPr>
-          <w:lang w:val="en-US"/>
-        </w:rPr>
-        <w:t xml:space="preserve"> </w:t>
-      </w:r>
-      <w:proofErr w:type="spellStart"/>
-      <w:r>
-        <w:rPr>
-          <w:lang w:val="en-US"/>
-        </w:rPr>
-        <w:t>mit</w:t>
-      </w:r>
-      <w:proofErr w:type="spellEnd"/>
-      <w:r>
-        <w:rPr>
-          <w:lang w:val="en-US"/>
-        </w:rPr>
-        <w:t xml:space="preserve"> </w:t>
-      </w:r>
-      <w:proofErr w:type="spellStart"/>
-      <w:r>
-        <w:rPr>
-          <w:lang w:val="en-US"/>
-        </w:rPr>
-        <w:t>deutschen</w:t>
-      </w:r>
-      <w:proofErr w:type="spellEnd"/>
-      <w:r>
-        <w:rPr>
-          <w:lang w:val="en-US"/>
-        </w:rPr>
-        <w:t xml:space="preserve"> </w:t>
-      </w:r>
-      <w:proofErr w:type="spellStart"/>
-      <w:r>
-        <w:rPr>
-          <w:lang w:val="en-US"/>
-        </w:rPr>
-        <w:t>Unternehmen</w:t>
-      </w:r>
-      <w:proofErr w:type="spellEnd"/>
-      <w:r>
-        <w:rPr>
-          <w:lang w:val="en-US"/>
-        </w:rPr>
-        <w:t xml:space="preserve"> </w:t>
-      </w:r>
-      <w:proofErr w:type="spellStart"/>
-      <w:r>
-        <w:rPr>
-          <w:lang w:val="en-US"/>
-        </w:rPr>
-        <w:t>zusammen</w:t>
-      </w:r>
-      <w:proofErr w:type="spellEnd"/>
-      <w:r>
-        <w:rPr>
-          <w:lang w:val="en-US"/>
-        </w:rPr>
-        <w:t>.</w:t>
-      </w:r>
-      <w:r>
-        <w:rPr>
-          <w:lang w:val="en-US"/>
-        </w:rPr>
-        <w:t xml:space="preserve"> </w:t>
-      </w:r>
-      <w:r>
-        <w:rPr>
-          <w:lang w:val="en-US"/>
-        </w:rPr>
-        <w:t xml:space="preserve">Wir </w:t>
-      </w:r>
-      <w:proofErr w:type="spellStart"/>
-      <w:r>
-        <w:rPr>
-          <w:lang w:val="en-US"/>
-        </w:rPr>
-        <w:t>stellen</w:t>
-      </w:r>
-      <w:proofErr w:type="spellEnd"/>
-      <w:r>
-        <w:rPr>
-          <w:lang w:val="en-US"/>
-        </w:rPr>
-        <w:t xml:space="preserve"> Ihnen </w:t>
-      </w:r>
-      <w:proofErr w:type="spellStart"/>
-      <w:r>
-        <w:rPr>
-          <w:lang w:val="en-US"/>
-        </w:rPr>
-        <w:t>ein</w:t>
-      </w:r>
-      <w:proofErr w:type="spellEnd"/>
-      <w:r>
-        <w:rPr>
-          <w:lang w:val="en-US"/>
-        </w:rPr>
-        <w:t xml:space="preserve"> Team </w:t>
-      </w:r>
-      <w:proofErr w:type="spellStart"/>
-      <w:r>
-        <w:rPr>
-          <w:lang w:val="en-US"/>
-        </w:rPr>
-        <w:t>oder</w:t>
-      </w:r>
-      <w:proofErr w:type="spellEnd"/>
-      <w:r>
-        <w:rPr>
-          <w:lang w:val="en-US"/>
-        </w:rPr>
-        <w:t xml:space="preserve"> </w:t>
-      </w:r>
-      <w:proofErr w:type="spellStart"/>
-      <w:r>
-        <w:rPr>
-          <w:lang w:val="en-US"/>
-        </w:rPr>
-        <w:t>einzelne</w:t>
-      </w:r>
-      <w:proofErr w:type="spellEnd"/>
-      <w:r>
-        <w:rPr>
-          <w:lang w:val="en-US"/>
-        </w:rPr>
-        <w:t xml:space="preserve"> Mitarbeiter </w:t>
-      </w:r>
-      <w:proofErr w:type="spellStart"/>
-      <w:r>
-        <w:rPr>
-          <w:lang w:val="en-US"/>
-        </w:rPr>
-        <w:t>zur</w:t>
-      </w:r>
-      <w:proofErr w:type="spellEnd"/>
-      <w:r>
-        <w:rPr>
-          <w:lang w:val="en-US"/>
-        </w:rPr>
-        <w:t xml:space="preserve"> </w:t>
-      </w:r>
-      <w:proofErr w:type="spellStart"/>
-      <w:r>
-        <w:rPr>
-          <w:lang w:val="en-US"/>
-        </w:rPr>
-        <w:t>Verfügung</w:t>
-      </w:r>
-      <w:proofErr w:type="spellEnd"/>
-      <w:r>
-        <w:rPr>
-          <w:lang w:val="en-US"/>
-        </w:rPr>
-        <w:t xml:space="preserve">, die Sie </w:t>
-      </w:r>
-      <w:proofErr w:type="spellStart"/>
-      <w:r>
-        <w:rPr>
-          <w:lang w:val="en-US"/>
-        </w:rPr>
-        <w:t>bei</w:t>
-      </w:r>
-      <w:proofErr w:type="spellEnd"/>
-      <w:r>
-        <w:rPr>
-          <w:lang w:val="en-US"/>
-        </w:rPr>
-        <w:t xml:space="preserve"> </w:t>
-      </w:r>
-      <w:proofErr w:type="spellStart"/>
-      <w:r>
-        <w:rPr>
-          <w:lang w:val="en-US"/>
-        </w:rPr>
-        <w:t>Ihren</w:t>
-      </w:r>
-      <w:proofErr w:type="spellEnd"/>
-      <w:r>
-        <w:rPr>
-          <w:lang w:val="en-US"/>
-        </w:rPr>
-        <w:t xml:space="preserve"> </w:t>
-      </w:r>
-      <w:proofErr w:type="spellStart"/>
-      <w:r>
-        <w:rPr>
-          <w:lang w:val="en-US"/>
-        </w:rPr>
-        <w:t>Buchhaltungsaufgaben</w:t>
-      </w:r>
-      <w:proofErr w:type="spellEnd"/>
-      <w:r>
-        <w:rPr>
-          <w:lang w:val="en-US"/>
-        </w:rPr>
-        <w:t xml:space="preserve"> </w:t>
-      </w:r>
-      <w:proofErr w:type="spellStart"/>
-      <w:r>
-        <w:rPr>
-          <w:lang w:val="en-US"/>
-        </w:rPr>
-        <w:t>unterstützen</w:t>
-      </w:r>
-      <w:proofErr w:type="spellEnd"/>
-      <w:r>
-        <w:rPr>
-          <w:lang w:val="en-US"/>
-        </w:rPr>
-        <w:t xml:space="preserve">. Wir </w:t>
-      </w:r>
-      <w:proofErr w:type="spellStart"/>
-      <w:r>
-        <w:rPr>
-          <w:lang w:val="en-US"/>
-        </w:rPr>
-        <w:t>können</w:t>
-      </w:r>
-      <w:proofErr w:type="spellEnd"/>
-      <w:r>
-        <w:rPr>
-          <w:lang w:val="en-US"/>
-        </w:rPr>
-        <w:t xml:space="preserve"> Ihnen </w:t>
-      </w:r>
-      <w:proofErr w:type="spellStart"/>
-      <w:r>
-        <w:rPr>
-          <w:lang w:val="en-US"/>
-        </w:rPr>
-        <w:t>junge</w:t>
-      </w:r>
-      <w:proofErr w:type="spellEnd"/>
-      <w:r>
-        <w:rPr>
-          <w:lang w:val="en-US"/>
-        </w:rPr>
-        <w:t xml:space="preserve">, </w:t>
-      </w:r>
-      <w:proofErr w:type="spellStart"/>
-      <w:r>
-        <w:rPr>
-          <w:lang w:val="en-US"/>
-        </w:rPr>
-        <w:t>talentierte</w:t>
-      </w:r>
-      <w:proofErr w:type="spellEnd"/>
-      <w:r>
-        <w:rPr>
-          <w:lang w:val="en-US"/>
-        </w:rPr>
-        <w:t xml:space="preserve"> und </w:t>
-      </w:r>
-      <w:proofErr w:type="spellStart"/>
-      <w:r>
-        <w:rPr>
-          <w:lang w:val="en-US"/>
-        </w:rPr>
-        <w:t>bereits</w:t>
-      </w:r>
-      <w:proofErr w:type="spellEnd"/>
-      <w:r>
-        <w:rPr>
-          <w:lang w:val="en-US"/>
-        </w:rPr>
-        <w:t xml:space="preserve"> </w:t>
-      </w:r>
-      <w:proofErr w:type="spellStart"/>
-      <w:r>
-        <w:rPr>
-          <w:lang w:val="en-US"/>
-        </w:rPr>
-        <w:t>erfahrene</w:t>
-      </w:r>
-      <w:proofErr w:type="spellEnd"/>
-      <w:r>
-        <w:rPr>
-          <w:lang w:val="en-US"/>
-        </w:rPr>
-        <w:t xml:space="preserve"> </w:t>
-      </w:r>
-      <w:proofErr w:type="spellStart"/>
-      <w:r>
-        <w:rPr>
-          <w:lang w:val="en-US"/>
-        </w:rPr>
-        <w:t>Finanzexperten</w:t>
-      </w:r>
-      <w:proofErr w:type="spellEnd"/>
-      <w:r>
-        <w:rPr>
-          <w:lang w:val="en-US"/>
-        </w:rPr>
-        <w:t xml:space="preserve"> </w:t>
-      </w:r>
-      <w:proofErr w:type="spellStart"/>
-      <w:r>
-        <w:rPr>
-          <w:lang w:val="en-US"/>
-        </w:rPr>
-        <w:t>vermitteln</w:t>
-      </w:r>
-      <w:proofErr w:type="spellEnd"/>
-      <w:r>
-        <w:rPr>
-          <w:lang w:val="en-US"/>
-        </w:rPr>
-        <w:t xml:space="preserve">. Je </w:t>
-      </w:r>
-      <w:proofErr w:type="spellStart"/>
-      <w:r>
-        <w:rPr>
-          <w:lang w:val="en-US"/>
-        </w:rPr>
-        <w:t>nach</w:t>
-      </w:r>
-      <w:proofErr w:type="spellEnd"/>
-      <w:r>
-        <w:rPr>
-          <w:lang w:val="en-US"/>
-        </w:rPr>
-        <w:t xml:space="preserve"> </w:t>
-      </w:r>
-      <w:proofErr w:type="spellStart"/>
-      <w:r>
-        <w:rPr>
-          <w:lang w:val="en-US"/>
-        </w:rPr>
-        <w:t>Bedarf</w:t>
-      </w:r>
-      <w:proofErr w:type="spellEnd"/>
-      <w:r>
-        <w:rPr>
-          <w:lang w:val="en-US"/>
-        </w:rPr>
-        <w:t xml:space="preserve"> </w:t>
-      </w:r>
-      <w:proofErr w:type="spellStart"/>
-      <w:r>
-        <w:rPr>
-          <w:lang w:val="en-US"/>
-        </w:rPr>
-        <w:t>können</w:t>
-      </w:r>
-      <w:proofErr w:type="spellEnd"/>
-      <w:r>
-        <w:rPr>
-          <w:lang w:val="en-US"/>
-        </w:rPr>
-        <w:t xml:space="preserve"> </w:t>
-      </w:r>
-      <w:proofErr w:type="spellStart"/>
-      <w:r>
-        <w:rPr>
-          <w:lang w:val="en-US"/>
-        </w:rPr>
-        <w:t>wir</w:t>
-      </w:r>
-      <w:proofErr w:type="spellEnd"/>
-      <w:r>
-        <w:rPr>
-          <w:lang w:val="en-US"/>
-        </w:rPr>
-        <w:t xml:space="preserve"> Teams für </w:t>
-      </w:r>
-      <w:proofErr w:type="spellStart"/>
-      <w:r>
-        <w:rPr>
-          <w:lang w:val="en-US"/>
-        </w:rPr>
-        <w:t>verschiedene</w:t>
-      </w:r>
-      <w:proofErr w:type="spellEnd"/>
-      <w:r>
-        <w:rPr>
-          <w:lang w:val="en-US"/>
-        </w:rPr>
-        <w:t xml:space="preserve"> </w:t>
-      </w:r>
-      <w:proofErr w:type="spellStart"/>
-      <w:r>
-        <w:rPr>
-          <w:lang w:val="en-US"/>
-        </w:rPr>
-        <w:t>Buchhaltungsaufgaben</w:t>
-      </w:r>
-      <w:proofErr w:type="spellEnd"/>
-      <w:r>
-        <w:rPr>
-          <w:lang w:val="en-US"/>
-        </w:rPr>
-        <w:t xml:space="preserve"> </w:t>
-      </w:r>
-      <w:proofErr w:type="spellStart"/>
-      <w:r>
-        <w:rPr>
-          <w:lang w:val="en-US"/>
-        </w:rPr>
-        <w:t>zusammenstellen</w:t>
-      </w:r>
-      <w:proofErr w:type="spellEnd"/>
-      <w:r>
-        <w:rPr>
-          <w:lang w:val="en-US"/>
-        </w:rPr>
-        <w:t>.</w:t>
+        <w:t>Wir stellen Ihnen ein Team oder einzelne Mitarbeiter zur Verfügung, die Sie bei Ihren Buchhaltungsaufgaben unterstützen. Wir können Ihnen junge, talentierte und bereits erfahrene Finanzexperten vermitteln. Je nach Bedarf können wir Teams für verschiedene Buchhaltungsaufgaben zusammenstellen.</w:t>
       </w:r>
     </w:p>
     <w:p>
@@ -688,49 +128,96 @@
         <w:rPr>
           <w:b/>
           <w:bCs/>
-          <w:lang w:val="en-US"/>
-        </w:rPr>
-      </w:pPr>
-      <w:r>
-        <w:rPr>
-          <w:lang w:val="en-US"/>
-        </w:rPr>
-        <w:br/>
-      </w:r>
+          <w:lang w:val="hu-HU"/>
+        </w:rPr>
+      </w:pPr>
       <w:r>
         <w:rPr>
           <w:b/>
           <w:bCs/>
-          <w:lang w:val="en-US"/>
-        </w:rPr>
-        <w:t>Full teams</w:t>
-      </w:r>
-    </w:p>
-    <w:p>
-      <w:pPr>
+          <w:lang w:val="hu-HU"/>
+        </w:rPr>
+        <w:t>Unsere Dienstleistungen</w:t>
+      </w:r>
+      <w:r>
         <w:rPr>
           <w:b/>
           <w:bCs/>
-          <w:lang w:val="en-US"/>
-        </w:rPr>
-      </w:pPr>
-      <w:proofErr w:type="spellStart"/>
+          <w:lang w:val="hu-HU"/>
+        </w:rPr>
+        <w:t xml:space="preserve"> - ++</w:t>
+      </w:r>
       <w:r>
         <w:rPr>
           <w:b/>
           <w:bCs/>
-          <w:lang w:val="en-US"/>
-        </w:rPr>
-        <w:t>Vollständige</w:t>
-      </w:r>
-      <w:proofErr w:type="spellEnd"/>
+          <w:lang w:val="hu-HU"/>
+        </w:rPr>
+        <w:t xml:space="preserve"> </w:t>
+      </w:r>
       <w:r>
         <w:rPr>
           <w:b/>
           <w:bCs/>
-          <w:lang w:val="en-US"/>
-        </w:rPr>
-        <w:t xml:space="preserve"> Teams</w:t>
+          <w:lang w:val="hu-HU"/>
+        </w:rPr>
+        <w:t>Kont</w:t>
+      </w:r>
+      <w:r>
+        <w:rPr>
+          <w:b/>
+          <w:bCs/>
+          <w:lang w:val="hu-HU"/>
+        </w:rPr>
+        <w:t>a</w:t>
+      </w:r>
+      <w:r>
+        <w:rPr>
+          <w:b/>
+          <w:bCs/>
+          <w:lang w:val="hu-HU"/>
+        </w:rPr>
+        <w:t>kt rögtön</w:t>
+      </w:r>
+    </w:p>
+    <w:p>
+      <w:pPr>
+        <w:rPr>
+          <w:b/>
+          <w:bCs/>
+          <w:lang w:val="en-US"/>
+        </w:rPr>
+      </w:pPr>
+      <w:r>
+        <w:rPr>
+          <w:lang w:val="en-US"/>
+        </w:rPr>
+        <w:br/>
+      </w:r>
+      <w:r>
+        <w:rPr>
+          <w:b/>
+          <w:bCs/>
+          <w:lang w:val="en-US"/>
+        </w:rPr>
+        <w:t>Full teams</w:t>
+      </w:r>
+    </w:p>
+    <w:p>
+      <w:pPr>
+        <w:rPr>
+          <w:b/>
+          <w:bCs/>
+          <w:lang w:val="en-US"/>
+        </w:rPr>
+      </w:pPr>
+      <w:r>
+        <w:rPr>
+          <w:b/>
+          <w:bCs/>
+          <w:lang w:val="en-US"/>
+        </w:rPr>
+        <w:t>Vollständige Teams</w:t>
       </w:r>
     </w:p>
     <w:p>
@@ -763,58 +250,8 @@
         <w:rPr>
           <w:lang w:val="en-US"/>
         </w:rPr>
-        <w:t xml:space="preserve">Kann </w:t>
-      </w:r>
-      <w:proofErr w:type="spellStart"/>
-      <w:r>
-        <w:rPr>
-          <w:lang w:val="en-US"/>
-        </w:rPr>
-        <w:t>ein</w:t>
-      </w:r>
-      <w:proofErr w:type="spellEnd"/>
-      <w:r>
-        <w:rPr>
-          <w:lang w:val="en-US"/>
-        </w:rPr>
-        <w:t xml:space="preserve"> </w:t>
-      </w:r>
-      <w:proofErr w:type="spellStart"/>
-      <w:r>
-        <w:rPr>
-          <w:lang w:val="en-US"/>
-        </w:rPr>
-        <w:t>komplettes</w:t>
-      </w:r>
-      <w:proofErr w:type="spellEnd"/>
-      <w:r>
-        <w:rPr>
-          <w:lang w:val="en-US"/>
-        </w:rPr>
-        <w:t xml:space="preserve"> Team für AP AR-</w:t>
-      </w:r>
-      <w:proofErr w:type="spellStart"/>
-      <w:r>
-        <w:rPr>
-          <w:lang w:val="en-US"/>
-        </w:rPr>
-        <w:t>Aufgaben</w:t>
-      </w:r>
-      <w:proofErr w:type="spellEnd"/>
-      <w:r>
-        <w:rPr>
-          <w:lang w:val="en-US"/>
-        </w:rPr>
-        <w:t xml:space="preserve"> </w:t>
-      </w:r>
-      <w:proofErr w:type="spellStart"/>
-      <w:r>
-        <w:rPr>
-          <w:lang w:val="en-US"/>
-        </w:rPr>
-        <w:t>bereitstellen</w:t>
-      </w:r>
-      <w:proofErr w:type="spellEnd"/>
+        <w:t>Kann ein komplettes Team für AP AR-Aufgaben bereitstellen</w:t>
+      </w:r>
     </w:p>
     <w:p>
       <w:pPr>
@@ -848,112 +285,12 @@
           <w:lang w:val="en-US"/>
         </w:rPr>
       </w:pPr>
-      <w:proofErr w:type="spellStart"/>
-      <w:r>
-        <w:rPr>
-          <w:lang w:val="en-US"/>
-        </w:rPr>
-        <w:t>Unterstützung</w:t>
-      </w:r>
-      <w:proofErr w:type="spellEnd"/>
-      <w:r>
-        <w:rPr>
-          <w:lang w:val="en-US"/>
-        </w:rPr>
-        <w:t xml:space="preserve"> </w:t>
-      </w:r>
-      <w:proofErr w:type="spellStart"/>
-      <w:r>
-        <w:rPr>
-          <w:lang w:val="en-US"/>
-        </w:rPr>
-        <w:t>bei</w:t>
-      </w:r>
-      <w:proofErr w:type="spellEnd"/>
-      <w:r>
-        <w:rPr>
-          <w:lang w:val="en-US"/>
-        </w:rPr>
-        <w:t xml:space="preserve"> </w:t>
-      </w:r>
-      <w:proofErr w:type="spellStart"/>
-      <w:r>
-        <w:rPr>
-          <w:lang w:val="en-US"/>
-        </w:rPr>
-        <w:t>Monats</w:t>
-      </w:r>
-      <w:proofErr w:type="spellEnd"/>
-      <w:r>
-        <w:rPr>
-          <w:lang w:val="en-US"/>
-        </w:rPr>
-        <w:t>-/</w:t>
-      </w:r>
-      <w:proofErr w:type="spellStart"/>
-      <w:r>
-        <w:rPr>
-          <w:lang w:val="en-US"/>
-        </w:rPr>
-        <w:t>Jahresabschlüssen</w:t>
-      </w:r>
-      <w:proofErr w:type="spellEnd"/>
-      <w:r>
-        <w:rPr>
-          <w:lang w:val="en-US"/>
-        </w:rPr>
-        <w:t xml:space="preserve">, </w:t>
-      </w:r>
-      <w:proofErr w:type="spellStart"/>
-      <w:r>
-        <w:rPr>
-          <w:lang w:val="en-US"/>
-        </w:rPr>
-        <w:t>Rückstellungen</w:t>
-      </w:r>
-      <w:proofErr w:type="spellEnd"/>
-      <w:r>
-        <w:rPr>
-          <w:lang w:val="en-US"/>
-        </w:rPr>
-        <w:t xml:space="preserve">, </w:t>
-      </w:r>
-      <w:proofErr w:type="spellStart"/>
-      <w:r>
-        <w:rPr>
-          <w:lang w:val="en-US"/>
-        </w:rPr>
-        <w:t>Umsatzsteuererklärungen</w:t>
-      </w:r>
-      <w:proofErr w:type="spellEnd"/>
-      <w:r>
-        <w:rPr>
-          <w:lang w:val="en-US"/>
-        </w:rPr>
-        <w:t xml:space="preserve">, </w:t>
-      </w:r>
-      <w:proofErr w:type="spellStart"/>
-      <w:r>
-        <w:rPr>
-          <w:lang w:val="en-US"/>
-        </w:rPr>
-        <w:t>Anlagenbuchhaltung</w:t>
-      </w:r>
-      <w:proofErr w:type="spellEnd"/>
-      <w:r>
-        <w:rPr>
-          <w:lang w:val="en-US"/>
-        </w:rPr>
-        <w:t xml:space="preserve">, </w:t>
-      </w:r>
-      <w:proofErr w:type="spellStart"/>
-      <w:r>
-        <w:rPr>
-          <w:lang w:val="en-US"/>
-        </w:rPr>
-        <w:t>Bankwesen</w:t>
-      </w:r>
-      <w:proofErr w:type="spellEnd"/>
+      <w:r>
+        <w:rPr>
+          <w:lang w:val="en-US"/>
+        </w:rPr>
+        <w:t>Unterstützung bei Monats-/Jahresabschlüssen, Rückstellungen, Umsatzsteuererklärungen, Anlagenbuchhaltung, Bankwesen</w:t>
+      </w:r>
     </w:p>
     <w:p>
       <w:pPr>
@@ -967,56 +304,24 @@
         </w:rPr>
         <w:t>(</w:t>
       </w:r>
-      <w:proofErr w:type="spellStart"/>
       <w:r>
         <w:rPr>
           <w:lang w:val="en-US"/>
         </w:rPr>
         <w:t>abgrenzungen</w:t>
       </w:r>
-      <w:proofErr w:type="spellEnd"/>
-      <w:r>
-        <w:rPr>
-          <w:lang w:val="en-US"/>
-        </w:rPr>
-        <w:t xml:space="preserve">, </w:t>
-      </w:r>
-      <w:proofErr w:type="spellStart"/>
-      <w:r>
-        <w:rPr>
-          <w:lang w:val="en-US"/>
-        </w:rPr>
-        <w:t>umsatzsteuervoranmeldungen</w:t>
-      </w:r>
-      <w:proofErr w:type="spellEnd"/>
-      <w:r>
-        <w:rPr>
-          <w:lang w:val="en-US"/>
-        </w:rPr>
-        <w:t xml:space="preserve">, </w:t>
-      </w:r>
-      <w:proofErr w:type="spellStart"/>
-      <w:r>
-        <w:rPr>
-          <w:lang w:val="en-US"/>
-        </w:rPr>
-        <w:t>Anlagebuchhaltung</w:t>
-      </w:r>
-      <w:proofErr w:type="spellEnd"/>
-      <w:r>
-        <w:rPr>
-          <w:lang w:val="en-US"/>
-        </w:rPr>
-        <w:t xml:space="preserve">, </w:t>
-      </w:r>
-      <w:proofErr w:type="spellStart"/>
-      <w:r>
-        <w:rPr>
-          <w:lang w:val="en-US"/>
-        </w:rPr>
-        <w:t>Bankwesen</w:t>
-      </w:r>
-      <w:proofErr w:type="spellEnd"/>
+      <w:r>
+        <w:rPr>
+          <w:lang w:val="en-US"/>
+        </w:rPr>
+        <w:t>, umsatzsteuervoranmeldungen, Anlagebuchhaltung</w:t>
+      </w:r>
+      <w:r>
+        <w:rPr>
+          <w:lang w:val="en-US"/>
+        </w:rPr>
+        <w:t>, Bankwesen</w:t>
+      </w:r>
       <w:r>
         <w:rPr>
           <w:lang w:val="en-US"/>
@@ -1055,7 +360,6 @@
           <w:lang w:val="en-US"/>
         </w:rPr>
       </w:pPr>
-      <w:proofErr w:type="spellStart"/>
       <w:r>
         <w:rPr>
           <w:b/>
@@ -1064,7 +368,6 @@
         </w:rPr>
         <w:t>Einzelpersonen</w:t>
       </w:r>
-      <w:proofErr w:type="spellEnd"/>
     </w:p>
     <w:p>
       <w:pPr>
@@ -1122,210 +425,12 @@
           <w:lang w:val="en-US"/>
         </w:rPr>
       </w:pPr>
-      <w:proofErr w:type="spellStart"/>
-      <w:r>
-        <w:rPr>
-          <w:lang w:val="en-US"/>
-        </w:rPr>
-        <w:t>Anfänger</w:t>
-      </w:r>
-      <w:proofErr w:type="spellEnd"/>
-      <w:r>
-        <w:rPr>
-          <w:lang w:val="en-US"/>
-        </w:rPr>
-        <w:t xml:space="preserve"> – Sie </w:t>
-      </w:r>
-      <w:proofErr w:type="spellStart"/>
-      <w:r>
-        <w:rPr>
-          <w:lang w:val="en-US"/>
-        </w:rPr>
-        <w:t>sind</w:t>
-      </w:r>
-      <w:proofErr w:type="spellEnd"/>
-      <w:r>
-        <w:rPr>
-          <w:lang w:val="en-US"/>
-        </w:rPr>
-        <w:t xml:space="preserve"> </w:t>
-      </w:r>
-      <w:proofErr w:type="spellStart"/>
-      <w:r>
-        <w:rPr>
-          <w:lang w:val="en-US"/>
-        </w:rPr>
-        <w:t>motiviert</w:t>
-      </w:r>
-      <w:proofErr w:type="spellEnd"/>
-      <w:r>
-        <w:rPr>
-          <w:lang w:val="en-US"/>
-        </w:rPr>
-        <w:t xml:space="preserve"> und </w:t>
-      </w:r>
-      <w:proofErr w:type="spellStart"/>
-      <w:r>
-        <w:rPr>
-          <w:lang w:val="en-US"/>
-        </w:rPr>
-        <w:t>lernbegierig</w:t>
-      </w:r>
-      <w:proofErr w:type="spellEnd"/>
-      <w:r>
-        <w:rPr>
-          <w:lang w:val="en-US"/>
-        </w:rPr>
-        <w:t xml:space="preserve">, </w:t>
-      </w:r>
-      <w:proofErr w:type="spellStart"/>
-      <w:r>
-        <w:rPr>
-          <w:lang w:val="en-US"/>
-        </w:rPr>
-        <w:t>werden</w:t>
-      </w:r>
-      <w:proofErr w:type="spellEnd"/>
-      <w:r>
-        <w:rPr>
-          <w:lang w:val="en-US"/>
-        </w:rPr>
-        <w:t xml:space="preserve"> von </w:t>
-      </w:r>
-      <w:proofErr w:type="spellStart"/>
-      <w:r>
-        <w:rPr>
-          <w:lang w:val="en-US"/>
-        </w:rPr>
-        <w:t>unseren</w:t>
-      </w:r>
-      <w:proofErr w:type="spellEnd"/>
-      <w:r>
-        <w:rPr>
-          <w:lang w:val="en-US"/>
-        </w:rPr>
-        <w:t xml:space="preserve"> </w:t>
-      </w:r>
-      <w:proofErr w:type="spellStart"/>
-      <w:r>
-        <w:rPr>
-          <w:lang w:val="en-US"/>
-        </w:rPr>
-        <w:t>erfahreneren</w:t>
-      </w:r>
-      <w:proofErr w:type="spellEnd"/>
-      <w:r>
-        <w:rPr>
-          <w:lang w:val="en-US"/>
-        </w:rPr>
-        <w:t xml:space="preserve"> </w:t>
-      </w:r>
-      <w:proofErr w:type="spellStart"/>
-      <w:r>
-        <w:rPr>
-          <w:lang w:val="en-US"/>
-        </w:rPr>
-        <w:t>Mitarbeitern</w:t>
-      </w:r>
-      <w:proofErr w:type="spellEnd"/>
-      <w:r>
-        <w:rPr>
-          <w:lang w:val="en-US"/>
-        </w:rPr>
-        <w:t xml:space="preserve"> </w:t>
-      </w:r>
-      <w:proofErr w:type="spellStart"/>
-      <w:r>
-        <w:rPr>
-          <w:lang w:val="en-US"/>
-        </w:rPr>
-        <w:t>unterstützt</w:t>
-      </w:r>
-      <w:proofErr w:type="spellEnd"/>
-      <w:r>
-        <w:rPr>
-          <w:lang w:val="en-US"/>
-        </w:rPr>
-        <w:t xml:space="preserve"> und </w:t>
-      </w:r>
-      <w:proofErr w:type="spellStart"/>
-      <w:r>
-        <w:rPr>
-          <w:lang w:val="en-US"/>
-        </w:rPr>
-        <w:t>können</w:t>
-      </w:r>
-      <w:proofErr w:type="spellEnd"/>
-      <w:r>
-        <w:rPr>
-          <w:lang w:val="en-US"/>
-        </w:rPr>
-        <w:t xml:space="preserve"> </w:t>
-      </w:r>
-      <w:proofErr w:type="spellStart"/>
-      <w:r>
-        <w:rPr>
-          <w:lang w:val="en-US"/>
-        </w:rPr>
-        <w:t>problemlos</w:t>
-      </w:r>
-      <w:proofErr w:type="spellEnd"/>
-      <w:r>
-        <w:rPr>
-          <w:lang w:val="en-US"/>
-        </w:rPr>
-        <w:t xml:space="preserve"> in </w:t>
-      </w:r>
-      <w:proofErr w:type="spellStart"/>
-      <w:r>
-        <w:rPr>
-          <w:lang w:val="en-US"/>
-        </w:rPr>
-        <w:t>Ihre</w:t>
-      </w:r>
-      <w:proofErr w:type="spellEnd"/>
-      <w:r>
-        <w:rPr>
-          <w:lang w:val="en-US"/>
-        </w:rPr>
-        <w:t xml:space="preserve"> </w:t>
-      </w:r>
-      <w:proofErr w:type="spellStart"/>
-      <w:r>
-        <w:rPr>
-          <w:lang w:val="en-US"/>
-        </w:rPr>
-        <w:t>Prozesse</w:t>
-      </w:r>
-      <w:proofErr w:type="spellEnd"/>
-      <w:r>
-        <w:rPr>
-          <w:lang w:val="en-US"/>
-        </w:rPr>
-        <w:t xml:space="preserve"> </w:t>
-      </w:r>
-      <w:proofErr w:type="spellStart"/>
-      <w:r>
-        <w:rPr>
-          <w:lang w:val="en-US"/>
-        </w:rPr>
-        <w:t>integriert</w:t>
-      </w:r>
-      <w:proofErr w:type="spellEnd"/>
-      <w:r>
-        <w:rPr>
-          <w:lang w:val="en-US"/>
-        </w:rPr>
-        <w:t xml:space="preserve"> </w:t>
-      </w:r>
-      <w:proofErr w:type="spellStart"/>
-      <w:r>
-        <w:rPr>
-          <w:lang w:val="en-US"/>
-        </w:rPr>
-        <w:t>werden</w:t>
-      </w:r>
-      <w:proofErr w:type="spellEnd"/>
+      <w:r>
+        <w:rPr>
+          <w:lang w:val="en-US"/>
+        </w:rPr>
+        <w:t>Anfänger – Sie sind motiviert und lernbegierig, werden von unseren erfahreneren Mitarbeitern unterstützt und können problemlos in Ihre Prozesse integriert werden</w:t>
+      </w:r>
     </w:p>
     <w:p>
       <w:pPr>
@@ -1372,226 +477,9 @@
         <w:rPr>
           <w:lang w:val="en-US"/>
         </w:rPr>
-        <w:t xml:space="preserve">Junior – flexible und </w:t>
-      </w:r>
-      <w:proofErr w:type="spellStart"/>
-      <w:r>
-        <w:rPr>
-          <w:lang w:val="en-US"/>
-        </w:rPr>
-        <w:t>unermüdliche</w:t>
-      </w:r>
-      <w:proofErr w:type="spellEnd"/>
-      <w:r>
-        <w:rPr>
-          <w:lang w:val="en-US"/>
-        </w:rPr>
-        <w:t xml:space="preserve"> </w:t>
-      </w:r>
-      <w:proofErr w:type="spellStart"/>
-      <w:r>
-        <w:rPr>
-          <w:lang w:val="en-US"/>
-        </w:rPr>
-        <w:t>Arbeitskräfte</w:t>
-      </w:r>
-      <w:proofErr w:type="spellEnd"/>
-      <w:r>
-        <w:rPr>
-          <w:lang w:val="en-US"/>
-        </w:rPr>
-        <w:t xml:space="preserve"> </w:t>
-      </w:r>
-      <w:proofErr w:type="spellStart"/>
-      <w:r>
-        <w:rPr>
-          <w:lang w:val="en-US"/>
-        </w:rPr>
-        <w:t>mit</w:t>
-      </w:r>
-      <w:proofErr w:type="spellEnd"/>
-      <w:r>
-        <w:rPr>
-          <w:lang w:val="en-US"/>
-        </w:rPr>
-        <w:t xml:space="preserve"> </w:t>
-      </w:r>
-      <w:proofErr w:type="spellStart"/>
-      <w:r>
-        <w:rPr>
-          <w:lang w:val="en-US"/>
-        </w:rPr>
-        <w:t>bereits</w:t>
-      </w:r>
-      <w:proofErr w:type="spellEnd"/>
-      <w:r>
-        <w:rPr>
-          <w:lang w:val="en-US"/>
-        </w:rPr>
-        <w:t xml:space="preserve"> </w:t>
-      </w:r>
-      <w:proofErr w:type="spellStart"/>
-      <w:r>
-        <w:rPr>
-          <w:lang w:val="en-US"/>
-        </w:rPr>
-        <w:t>Erfahrung</w:t>
-      </w:r>
-      <w:proofErr w:type="spellEnd"/>
-      <w:r>
-        <w:rPr>
-          <w:lang w:val="en-US"/>
-        </w:rPr>
-        <w:t xml:space="preserve">, die </w:t>
-      </w:r>
-      <w:proofErr w:type="spellStart"/>
-      <w:r>
-        <w:rPr>
-          <w:lang w:val="en-US"/>
-        </w:rPr>
-        <w:t>sich</w:t>
-      </w:r>
-      <w:proofErr w:type="spellEnd"/>
-      <w:r>
-        <w:rPr>
-          <w:lang w:val="en-US"/>
-        </w:rPr>
-        <w:t xml:space="preserve"> </w:t>
-      </w:r>
-      <w:proofErr w:type="spellStart"/>
-      <w:r>
-        <w:rPr>
-          <w:lang w:val="en-US"/>
-        </w:rPr>
-        <w:t>leicht</w:t>
-      </w:r>
-      <w:proofErr w:type="spellEnd"/>
-      <w:r>
-        <w:rPr>
-          <w:lang w:val="en-US"/>
-        </w:rPr>
-        <w:t xml:space="preserve"> in </w:t>
-      </w:r>
-      <w:proofErr w:type="spellStart"/>
-      <w:r>
-        <w:rPr>
-          <w:lang w:val="en-US"/>
-        </w:rPr>
-        <w:t>Ihre</w:t>
-      </w:r>
-      <w:proofErr w:type="spellEnd"/>
-      <w:r>
-        <w:rPr>
-          <w:lang w:val="en-US"/>
-        </w:rPr>
-        <w:t xml:space="preserve"> </w:t>
-      </w:r>
-      <w:proofErr w:type="spellStart"/>
-      <w:r>
-        <w:rPr>
-          <w:lang w:val="en-US"/>
-        </w:rPr>
-        <w:t>bestehenden</w:t>
-      </w:r>
-      <w:proofErr w:type="spellEnd"/>
-      <w:r>
-        <w:rPr>
-          <w:lang w:val="en-US"/>
-        </w:rPr>
-        <w:t xml:space="preserve"> </w:t>
-      </w:r>
-      <w:proofErr w:type="spellStart"/>
-      <w:r>
-        <w:rPr>
-          <w:lang w:val="en-US"/>
-        </w:rPr>
-        <w:t>Arbeitsabläufe</w:t>
-      </w:r>
-      <w:proofErr w:type="spellEnd"/>
-      <w:r>
-        <w:rPr>
-          <w:lang w:val="en-US"/>
-        </w:rPr>
-        <w:t xml:space="preserve"> </w:t>
-      </w:r>
-      <w:proofErr w:type="spellStart"/>
-      <w:r>
-        <w:rPr>
-          <w:lang w:val="en-US"/>
-        </w:rPr>
-        <w:t>integrieren</w:t>
-      </w:r>
-      <w:proofErr w:type="spellEnd"/>
-      <w:r>
-        <w:rPr>
-          <w:lang w:val="en-US"/>
-        </w:rPr>
-        <w:t xml:space="preserve"> </w:t>
-      </w:r>
-      <w:proofErr w:type="spellStart"/>
-      <w:r>
-        <w:rPr>
-          <w:lang w:val="en-US"/>
-        </w:rPr>
-        <w:t>lassen</w:t>
-      </w:r>
-      <w:proofErr w:type="spellEnd"/>
-      <w:r>
-        <w:rPr>
-          <w:lang w:val="en-US"/>
-        </w:rPr>
-        <w:t xml:space="preserve"> und in der Lage </w:t>
-      </w:r>
-      <w:proofErr w:type="spellStart"/>
-      <w:r>
-        <w:rPr>
-          <w:lang w:val="en-US"/>
-        </w:rPr>
-        <w:t>sind</w:t>
-      </w:r>
-      <w:proofErr w:type="spellEnd"/>
-      <w:r>
-        <w:rPr>
-          <w:lang w:val="en-US"/>
-        </w:rPr>
-        <w:t xml:space="preserve">, alle </w:t>
-      </w:r>
-      <w:proofErr w:type="spellStart"/>
-      <w:r>
-        <w:rPr>
-          <w:lang w:val="en-US"/>
-        </w:rPr>
-        <w:t>Arten</w:t>
-      </w:r>
-      <w:proofErr w:type="spellEnd"/>
-      <w:r>
-        <w:rPr>
-          <w:lang w:val="en-US"/>
-        </w:rPr>
-        <w:t xml:space="preserve"> von </w:t>
-      </w:r>
-      <w:proofErr w:type="spellStart"/>
-      <w:r>
-        <w:rPr>
-          <w:lang w:val="en-US"/>
-        </w:rPr>
-        <w:t>Aufgaben</w:t>
-      </w:r>
-      <w:proofErr w:type="spellEnd"/>
-      <w:r>
-        <w:rPr>
-          <w:lang w:val="en-US"/>
-        </w:rPr>
-        <w:t xml:space="preserve"> </w:t>
-      </w:r>
-      <w:proofErr w:type="spellStart"/>
-      <w:r>
-        <w:rPr>
-          <w:lang w:val="en-US"/>
-        </w:rPr>
-        <w:t>auszuführen</w:t>
-      </w:r>
-      <w:proofErr w:type="spellEnd"/>
+        <w:lastRenderedPageBreak/>
+        <w:t>Junior – flexible und unermüdliche Arbeitskräfte mit bereits Erfahrung, die sich leicht in Ihre bestehenden Arbeitsabläufe integrieren lassen und in der Lage sind, alle Arten von Aufgaben auszuführen</w:t>
+      </w:r>
     </w:p>
     <w:p>
       <w:pPr>
@@ -1608,7 +496,6 @@
         <w:rPr>
           <w:lang w:val="en-US"/>
         </w:rPr>
-        <w:lastRenderedPageBreak/>
         <w:t xml:space="preserve">Experienced </w:t>
       </w:r>
     </w:p>
@@ -1623,19 +510,11 @@
           <w:lang w:val="en-US"/>
         </w:rPr>
       </w:pPr>
-      <w:proofErr w:type="spellStart"/>
-      <w:r>
-        <w:rPr>
-          <w:lang w:val="en-US"/>
-        </w:rPr>
-        <w:t>Erfahrener</w:t>
-      </w:r>
-      <w:proofErr w:type="spellEnd"/>
-      <w:r>
-        <w:rPr>
-          <w:lang w:val="en-US"/>
-        </w:rPr>
-        <w:t xml:space="preserve"> Mitarbeiter</w:t>
+      <w:r>
+        <w:rPr>
+          <w:lang w:val="en-US"/>
+        </w:rPr>
+        <w:t>Erfahrener Mitarbeiter</w:t>
       </w:r>
     </w:p>
     <w:p>
@@ -1661,72 +540,8 @@
         <w:rPr>
           <w:lang w:val="en-US"/>
         </w:rPr>
-        <w:t xml:space="preserve">Wir </w:t>
-      </w:r>
-      <w:proofErr w:type="spellStart"/>
-      <w:r>
-        <w:rPr>
-          <w:lang w:val="en-US"/>
-        </w:rPr>
-        <w:t>haben</w:t>
-      </w:r>
-      <w:proofErr w:type="spellEnd"/>
-      <w:r>
-        <w:rPr>
-          <w:lang w:val="en-US"/>
-        </w:rPr>
-        <w:t xml:space="preserve"> </w:t>
-      </w:r>
-      <w:proofErr w:type="spellStart"/>
-      <w:r>
-        <w:rPr>
-          <w:lang w:val="en-US"/>
-        </w:rPr>
-        <w:t>Erfahrung</w:t>
-      </w:r>
-      <w:proofErr w:type="spellEnd"/>
-      <w:r>
-        <w:rPr>
-          <w:lang w:val="en-US"/>
-        </w:rPr>
-        <w:t xml:space="preserve"> </w:t>
-      </w:r>
-      <w:proofErr w:type="spellStart"/>
-      <w:r>
-        <w:rPr>
-          <w:lang w:val="en-US"/>
-        </w:rPr>
-        <w:t>mit</w:t>
-      </w:r>
-      <w:proofErr w:type="spellEnd"/>
-      <w:r>
-        <w:rPr>
-          <w:lang w:val="en-US"/>
-        </w:rPr>
-        <w:t xml:space="preserve"> </w:t>
-      </w:r>
-      <w:proofErr w:type="spellStart"/>
-      <w:r>
-        <w:rPr>
-          <w:lang w:val="en-US"/>
-        </w:rPr>
-        <w:t>folgenden</w:t>
-      </w:r>
-      <w:proofErr w:type="spellEnd"/>
-      <w:r>
-        <w:rPr>
-          <w:lang w:val="en-US"/>
-        </w:rPr>
-        <w:t xml:space="preserve"> </w:t>
-      </w:r>
-      <w:proofErr w:type="spellStart"/>
-      <w:r>
-        <w:rPr>
-          <w:lang w:val="en-US"/>
-        </w:rPr>
-        <w:t>Buchhaltungssystemen</w:t>
-      </w:r>
-      <w:proofErr w:type="spellEnd"/>
+        <w:t>Wir haben Erfahrung mit folgenden Buchhaltungssystemen</w:t>
+      </w:r>
       <w:r>
         <w:rPr>
           <w:lang w:val="en-US"/>
@@ -1766,15 +581,8 @@
           <w:lang w:val="en-US"/>
         </w:rPr>
         <w:br/>
-      </w:r>
-      <w:proofErr w:type="spellStart"/>
-      <w:r>
-        <w:rPr>
-          <w:lang w:val="en-US"/>
-        </w:rPr>
         <w:t>Lexware</w:t>
       </w:r>
-      <w:proofErr w:type="spellEnd"/>
     </w:p>
     <w:p>
       <w:pPr>
@@ -1796,28 +604,12 @@
           <w:lang w:val="en-US"/>
         </w:rPr>
       </w:pPr>
-      <w:proofErr w:type="spellStart"/>
-      <w:r>
-        <w:rPr>
-          <w:lang w:val="en-US"/>
-        </w:rPr>
-        <w:t>Warum</w:t>
-      </w:r>
-      <w:proofErr w:type="spellEnd"/>
-      <w:r>
-        <w:rPr>
-          <w:lang w:val="en-US"/>
-        </w:rPr>
-        <w:t xml:space="preserve"> </w:t>
-      </w:r>
-      <w:proofErr w:type="spellStart"/>
-      <w:r>
-        <w:rPr>
-          <w:lang w:val="en-US"/>
-        </w:rPr>
-        <w:t>wir</w:t>
-      </w:r>
-      <w:proofErr w:type="spellEnd"/>
+      <w:r>
+        <w:rPr>
+          <w:lang w:val="en-US"/>
+        </w:rPr>
+        <w:t>Warum wir</w:t>
+      </w:r>
       <w:r>
         <w:rPr>
           <w:lang w:val="en-US"/>
@@ -1847,399 +639,27 @@
         <w:rPr>
           <w:lang w:val="en-US"/>
         </w:rPr>
-        <w:t xml:space="preserve">Wir </w:t>
-      </w:r>
-      <w:proofErr w:type="spellStart"/>
-      <w:r>
-        <w:rPr>
-          <w:lang w:val="en-US"/>
-        </w:rPr>
-        <w:t>bieten</w:t>
-      </w:r>
-      <w:proofErr w:type="spellEnd"/>
-      <w:r>
-        <w:rPr>
-          <w:lang w:val="en-US"/>
-        </w:rPr>
-        <w:t xml:space="preserve"> Ihnen </w:t>
-      </w:r>
-      <w:proofErr w:type="spellStart"/>
-      <w:r>
-        <w:rPr>
-          <w:lang w:val="en-US"/>
-        </w:rPr>
-        <w:t>eine</w:t>
-      </w:r>
-      <w:proofErr w:type="spellEnd"/>
-      <w:r>
-        <w:rPr>
-          <w:lang w:val="en-US"/>
-        </w:rPr>
-        <w:t xml:space="preserve"> Outsourcing-</w:t>
-      </w:r>
-      <w:proofErr w:type="spellStart"/>
-      <w:r>
-        <w:rPr>
-          <w:lang w:val="en-US"/>
-        </w:rPr>
-        <w:t>Lösung</w:t>
-      </w:r>
-      <w:proofErr w:type="spellEnd"/>
-      <w:r>
-        <w:rPr>
-          <w:lang w:val="en-US"/>
-        </w:rPr>
-        <w:t xml:space="preserve"> </w:t>
-      </w:r>
-      <w:proofErr w:type="spellStart"/>
-      <w:r>
-        <w:rPr>
-          <w:lang w:val="en-US"/>
-        </w:rPr>
-        <w:t>zur</w:t>
-      </w:r>
-      <w:proofErr w:type="spellEnd"/>
-      <w:r>
-        <w:rPr>
-          <w:lang w:val="en-US"/>
-        </w:rPr>
-        <w:t xml:space="preserve"> </w:t>
-      </w:r>
-      <w:proofErr w:type="spellStart"/>
-      <w:r>
-        <w:rPr>
-          <w:lang w:val="en-US"/>
-        </w:rPr>
-        <w:t>Optimierung</w:t>
-      </w:r>
-      <w:proofErr w:type="spellEnd"/>
-      <w:r>
-        <w:rPr>
-          <w:lang w:val="en-US"/>
-        </w:rPr>
-        <w:t xml:space="preserve"> </w:t>
-      </w:r>
-      <w:proofErr w:type="spellStart"/>
-      <w:r>
-        <w:rPr>
-          <w:lang w:val="en-US"/>
-        </w:rPr>
-        <w:t>Ihrer</w:t>
-      </w:r>
-      <w:proofErr w:type="spellEnd"/>
-      <w:r>
-        <w:rPr>
-          <w:lang w:val="en-US"/>
-        </w:rPr>
-        <w:t xml:space="preserve"> </w:t>
-      </w:r>
-      <w:proofErr w:type="spellStart"/>
-      <w:r>
-        <w:rPr>
-          <w:lang w:val="en-US"/>
-        </w:rPr>
-        <w:t>Arbeitsabläufe</w:t>
-      </w:r>
-      <w:proofErr w:type="spellEnd"/>
-      <w:r>
-        <w:rPr>
-          <w:lang w:val="en-US"/>
-        </w:rPr>
-        <w:t xml:space="preserve">. Wir </w:t>
-      </w:r>
-      <w:proofErr w:type="spellStart"/>
-      <w:r>
-        <w:rPr>
-          <w:lang w:val="en-US"/>
-        </w:rPr>
-        <w:t>passen</w:t>
-      </w:r>
-      <w:proofErr w:type="spellEnd"/>
-      <w:r>
-        <w:rPr>
-          <w:lang w:val="en-US"/>
-        </w:rPr>
-        <w:t xml:space="preserve"> </w:t>
-      </w:r>
-      <w:proofErr w:type="spellStart"/>
-      <w:r>
-        <w:rPr>
-          <w:lang w:val="en-US"/>
-        </w:rPr>
-        <w:t>uns</w:t>
-      </w:r>
-      <w:proofErr w:type="spellEnd"/>
-      <w:r>
-        <w:rPr>
-          <w:lang w:val="en-US"/>
-        </w:rPr>
-        <w:t xml:space="preserve"> schnell an </w:t>
-      </w:r>
-      <w:proofErr w:type="spellStart"/>
-      <w:r>
-        <w:rPr>
-          <w:lang w:val="en-US"/>
-        </w:rPr>
-        <w:t>Ihre</w:t>
-      </w:r>
-      <w:proofErr w:type="spellEnd"/>
-      <w:r>
-        <w:rPr>
-          <w:lang w:val="en-US"/>
-        </w:rPr>
-        <w:t xml:space="preserve"> </w:t>
-      </w:r>
-      <w:proofErr w:type="spellStart"/>
-      <w:r>
-        <w:rPr>
-          <w:lang w:val="en-US"/>
-        </w:rPr>
-        <w:t>Unternehmensstruktur</w:t>
-      </w:r>
-      <w:proofErr w:type="spellEnd"/>
-      <w:r>
-        <w:rPr>
-          <w:lang w:val="en-US"/>
-        </w:rPr>
-        <w:t xml:space="preserve"> an und </w:t>
-      </w:r>
-      <w:proofErr w:type="spellStart"/>
-      <w:r>
-        <w:rPr>
-          <w:lang w:val="en-US"/>
-        </w:rPr>
-        <w:t>beschleunigen</w:t>
-      </w:r>
-      <w:proofErr w:type="spellEnd"/>
-      <w:r>
-        <w:rPr>
-          <w:lang w:val="en-US"/>
-        </w:rPr>
-        <w:t xml:space="preserve"> </w:t>
-      </w:r>
-      <w:proofErr w:type="spellStart"/>
-      <w:r>
-        <w:rPr>
-          <w:lang w:val="en-US"/>
-        </w:rPr>
-        <w:t>Ihre</w:t>
-      </w:r>
-      <w:proofErr w:type="spellEnd"/>
-      <w:r>
-        <w:rPr>
-          <w:lang w:val="en-US"/>
-        </w:rPr>
-        <w:t xml:space="preserve"> </w:t>
-      </w:r>
-      <w:proofErr w:type="spellStart"/>
-      <w:r>
-        <w:rPr>
-          <w:lang w:val="en-US"/>
-        </w:rPr>
-        <w:t>bestehenden</w:t>
-      </w:r>
-      <w:proofErr w:type="spellEnd"/>
-      <w:r>
-        <w:rPr>
-          <w:lang w:val="en-US"/>
-        </w:rPr>
-        <w:t xml:space="preserve"> </w:t>
-      </w:r>
-      <w:proofErr w:type="spellStart"/>
-      <w:r>
-        <w:rPr>
-          <w:lang w:val="en-US"/>
-        </w:rPr>
-        <w:t>Prozesse</w:t>
-      </w:r>
-      <w:proofErr w:type="spellEnd"/>
-      <w:r>
-        <w:rPr>
-          <w:lang w:val="en-US"/>
-        </w:rPr>
-        <w:t xml:space="preserve">. Unser Team </w:t>
-      </w:r>
-      <w:proofErr w:type="spellStart"/>
-      <w:r>
-        <w:rPr>
-          <w:lang w:val="en-US"/>
-        </w:rPr>
-        <w:t>bzw</w:t>
-      </w:r>
-      <w:proofErr w:type="spellEnd"/>
-      <w:r>
-        <w:rPr>
-          <w:lang w:val="en-US"/>
-        </w:rPr>
-        <w:t xml:space="preserve">. </w:t>
-      </w:r>
-      <w:proofErr w:type="spellStart"/>
-      <w:r>
-        <w:rPr>
-          <w:lang w:val="en-US"/>
-        </w:rPr>
-        <w:t>unsere</w:t>
-      </w:r>
-      <w:proofErr w:type="spellEnd"/>
-      <w:r>
-        <w:rPr>
-          <w:lang w:val="en-US"/>
-        </w:rPr>
-        <w:t xml:space="preserve"> Mitarbeiter </w:t>
-      </w:r>
-      <w:proofErr w:type="spellStart"/>
-      <w:r>
-        <w:rPr>
-          <w:lang w:val="en-US"/>
-        </w:rPr>
-        <w:t>lassen</w:t>
-      </w:r>
-      <w:proofErr w:type="spellEnd"/>
-      <w:r>
-        <w:rPr>
-          <w:lang w:val="en-US"/>
-        </w:rPr>
-        <w:t xml:space="preserve"> </w:t>
-      </w:r>
-      <w:proofErr w:type="spellStart"/>
-      <w:r>
-        <w:rPr>
-          <w:lang w:val="en-US"/>
-        </w:rPr>
-        <w:t>sich</w:t>
-      </w:r>
-      <w:proofErr w:type="spellEnd"/>
-      <w:r>
-        <w:rPr>
-          <w:lang w:val="en-US"/>
-        </w:rPr>
-        <w:t xml:space="preserve"> schnell in </w:t>
-      </w:r>
-      <w:proofErr w:type="spellStart"/>
-      <w:r>
-        <w:rPr>
-          <w:lang w:val="en-US"/>
-        </w:rPr>
-        <w:t>Ihr</w:t>
-      </w:r>
-      <w:proofErr w:type="spellEnd"/>
-      <w:r>
-        <w:rPr>
-          <w:lang w:val="en-US"/>
-        </w:rPr>
-        <w:t xml:space="preserve"> </w:t>
-      </w:r>
-      <w:proofErr w:type="spellStart"/>
-      <w:r>
-        <w:rPr>
-          <w:lang w:val="en-US"/>
-        </w:rPr>
-        <w:t>Unternehmen</w:t>
-      </w:r>
-      <w:proofErr w:type="spellEnd"/>
-      <w:r>
-        <w:rPr>
-          <w:lang w:val="en-US"/>
-        </w:rPr>
-        <w:t xml:space="preserve"> </w:t>
-      </w:r>
-      <w:proofErr w:type="spellStart"/>
-      <w:r>
-        <w:rPr>
-          <w:lang w:val="en-US"/>
-        </w:rPr>
-        <w:t>integrieren</w:t>
-      </w:r>
-      <w:proofErr w:type="spellEnd"/>
-      <w:r>
-        <w:rPr>
-          <w:lang w:val="en-US"/>
-        </w:rPr>
-        <w:t xml:space="preserve"> und </w:t>
-      </w:r>
-      <w:proofErr w:type="spellStart"/>
-      <w:r>
-        <w:rPr>
-          <w:lang w:val="en-US"/>
-        </w:rPr>
-        <w:t>unterstützen</w:t>
-      </w:r>
-      <w:proofErr w:type="spellEnd"/>
-      <w:r>
-        <w:rPr>
-          <w:lang w:val="en-US"/>
-        </w:rPr>
-        <w:t xml:space="preserve"> Sie </w:t>
-      </w:r>
-      <w:proofErr w:type="spellStart"/>
-      <w:r>
-        <w:rPr>
-          <w:lang w:val="en-US"/>
-        </w:rPr>
-        <w:t>bei</w:t>
-      </w:r>
-      <w:proofErr w:type="spellEnd"/>
-      <w:r>
-        <w:rPr>
-          <w:lang w:val="en-US"/>
-        </w:rPr>
-        <w:t xml:space="preserve"> </w:t>
-      </w:r>
-      <w:proofErr w:type="spellStart"/>
-      <w:r>
-        <w:rPr>
-          <w:lang w:val="en-US"/>
-        </w:rPr>
-        <w:t>zeitintensiven</w:t>
-      </w:r>
-      <w:proofErr w:type="spellEnd"/>
-      <w:r>
-        <w:rPr>
-          <w:lang w:val="en-US"/>
-        </w:rPr>
-        <w:t xml:space="preserve"> </w:t>
-      </w:r>
-      <w:proofErr w:type="spellStart"/>
-      <w:r>
-        <w:rPr>
-          <w:lang w:val="en-US"/>
-        </w:rPr>
-        <w:t>oder</w:t>
-      </w:r>
-      <w:proofErr w:type="spellEnd"/>
-      <w:r>
-        <w:rPr>
-          <w:lang w:val="en-US"/>
-        </w:rPr>
-        <w:t xml:space="preserve"> </w:t>
-      </w:r>
-      <w:proofErr w:type="spellStart"/>
-      <w:r>
-        <w:rPr>
-          <w:lang w:val="en-US"/>
-        </w:rPr>
-        <w:t>zeitkritischen</w:t>
-      </w:r>
-      <w:proofErr w:type="spellEnd"/>
-      <w:r>
-        <w:rPr>
-          <w:lang w:val="en-US"/>
-        </w:rPr>
-        <w:t xml:space="preserve"> </w:t>
-      </w:r>
-      <w:proofErr w:type="spellStart"/>
-      <w:r>
-        <w:rPr>
-          <w:lang w:val="en-US"/>
-        </w:rPr>
-        <w:t>Prozessen</w:t>
-      </w:r>
-      <w:proofErr w:type="spellEnd"/>
-      <w:r>
-        <w:rPr>
-          <w:lang w:val="en-US"/>
-        </w:rPr>
-        <w:t>.</w:t>
+        <w:t>Wir bieten Ihnen eine Outsourcing-Lösung zur Optimierung Ihrer Arbeitsabläufe. Wir passen uns schnell an Ihre Unternehmensstruktur an und beschleunigen Ihre bestehenden Prozesse. Unser Team bzw. unsere Mitarbeiter lassen sich schnell in Ihr Unternehmen integrieren und unterstützen Sie bei zeitintensiven oder zeitkritischen Prozessen.</w:t>
+      </w:r>
+    </w:p>
+    <w:p>
+      <w:pPr>
+        <w:rPr>
+          <w:lang w:val="en-US"/>
+        </w:rPr>
+      </w:pPr>
+    </w:p>
+    <w:p>
+      <w:pPr>
+        <w:rPr>
+          <w:lang w:val="en-US"/>
+        </w:rPr>
+      </w:pPr>
+      <w:r>
+        <w:rPr>
+          <w:lang w:val="en-US"/>
+        </w:rPr>
+        <w:t>További infókért keress minket</w:t>
       </w:r>
     </w:p>
     <w:sectPr>
@@ -3439,7 +1859,6 @@
   <w:style w:type="character" w:default="1" w:styleId="Bekezdsalapbettpusa">
     <w:name w:val="Default Paragraph Font"/>
     <w:uiPriority w:val="1"/>
-    <w:semiHidden/>
     <w:unhideWhenUsed/>
   </w:style>
   <w:style w:type="table" w:default="1" w:styleId="Normltblzat">

</xml_diff>